<commit_message>
add encryption in concept
</commit_message>
<xml_diff>
--- a/conceptNotes.docx
+++ b/conceptNotes.docx
@@ -456,6 +456,70 @@
         <w:t xml:space="preserve">Signatur des Absenders bestätigt, dass die Mail vom PrivateKey welcher zum von der Universität verifizierten PublicKey signiert wurde </w:t>
       </w:r>
     </w:p>
+    <w:p>
+      <w:r>
+        <w:t>Mail selbst wurde mit dem PublicKey des Empfängers verschlüsselt und kann nur mit dessen privateKey entschlüsselt werden</w:t>
+      </w:r>
+    </w:p>
+    <w:p/>
+    <w:p>
+      <w:pPr>
+        <w:rPr>
+          <w:b/>
+          <w:bCs/>
+          <w:u w:val="single"/>
+        </w:rPr>
+      </w:pPr>
+      <w:r>
+        <w:rPr>
+          <w:b/>
+          <w:bCs/>
+          <w:u w:val="single"/>
+        </w:rPr>
+        <w:t>Beim Senden einer Mail muss der publicKey</w:t>
+      </w:r>
+      <w:r>
+        <w:rPr>
+          <w:b/>
+          <w:bCs/>
+          <w:u w:val="single"/>
+        </w:rPr>
+        <w:t xml:space="preserve"> des Empfängers</w:t>
+      </w:r>
+      <w:r>
+        <w:rPr>
+          <w:b/>
+          <w:bCs/>
+          <w:u w:val="single"/>
+        </w:rPr>
+        <w:t xml:space="preserve"> </w:t>
+      </w:r>
+      <w:r>
+        <w:rPr>
+          <w:b/>
+          <w:bCs/>
+          <w:u w:val="single"/>
+        </w:rPr>
+        <w:t>bei</w:t>
+      </w:r>
+      <w:r>
+        <w:rPr>
+          <w:b/>
+          <w:bCs/>
+          <w:u w:val="single"/>
+        </w:rPr>
+        <w:t xml:space="preserve"> der Uni angefragt werden</w:t>
+      </w:r>
+      <w:r>
+        <w:rPr>
+          <w:b/>
+          <w:bCs/>
+          <w:u w:val="single"/>
+        </w:rPr>
+        <w:t>!</w:t>
+      </w:r>
+    </w:p>
+    <w:p/>
     <w:sectPr>
       <w:pgSz w:w="11906" w:h="16838"/>
       <w:pgMar w:top="1440" w:right="1440" w:bottom="1440" w:left="1440" w:header="708" w:footer="708" w:gutter="0"/>

</xml_diff>

<commit_message>
add idead to create the keypair locally
</commit_message>
<xml_diff>
--- a/conceptNotes.docx
+++ b/conceptNotes.docx
@@ -517,6 +517,17 @@
           <w:u w:val="single"/>
         </w:rPr>
         <w:t>!</w:t>
+      </w:r>
+    </w:p>
+    <w:p>
+      <w:r>
+        <w:lastRenderedPageBreak/>
+        <w:t>Der Benutzer sollte vielleicht  in der Lage sein, das Schlüsselpaar zu Beginn einmalig selbst zu generiern. Daraufhin würde er den publicKey an die Universität senden. Dadurch könnte man sicherstellen, dass der privateKey nie an eine Instanz weiter gegeben wird.</w:t>
+      </w:r>
+    </w:p>
+    <w:p>
+      <w:r>
+        <w:br w:type="page"/>
       </w:r>
     </w:p>
     <w:p/>

</xml_diff>

<commit_message>
add checking of VC to diagrams
</commit_message>
<xml_diff>
--- a/conceptNotes.docx
+++ b/conceptNotes.docx
@@ -536,6 +536,12 @@
       <w:r>
         <w:t>Den publicKey kann man online einsehen. Kollektive Seite aller Unis für publicKeys</w:t>
       </w:r>
+    </w:p>
+    <w:p/>
+    <w:p>
+      <w:r>
+        <w:t>Alternativ zum bestehnden Vorgang die emailAdressen in VC einzubinden könnte man auch DIDs erzeugen und der Uni einen Service hinzufügen, welcher einem zu jeder Mail-Adresse eine DID zurückgibt. (Nachteil: Uni wäre bottle neck)</w:t>
+      </w:r>
       <w:r>
         <w:br w:type="page"/>
       </w:r>
@@ -892,6 +898,118 @@
     </w:lvl>
   </w:abstractNum>
   <w:abstractNum w:abstractNumId="3" w15:restartNumberingAfterBreak="0">
+    <w:nsid w:val="55B9720D"/>
+    <w:multiLevelType w:val="hybridMultilevel"/>
+    <w:tmpl w:val="98300A76"/>
+    <w:lvl w:ilvl="0" w:tplc="271E0E4A">
+      <w:numFmt w:val="bullet"/>
+      <w:lvlText w:val="-"/>
+      <w:lvlJc w:val="left"/>
+      <w:pPr>
+        <w:ind w:left="720" w:hanging="360"/>
+      </w:pPr>
+      <w:rPr>
+        <w:rFonts w:ascii="Aptos" w:eastAsiaTheme="minorHAnsi" w:hAnsi="Aptos" w:cstheme="minorBidi" w:hint="default"/>
+      </w:rPr>
+    </w:lvl>
+    <w:lvl w:ilvl="1" w:tplc="20000003" w:tentative="1">
+      <w:start w:val="1"/>
+      <w:numFmt w:val="bullet"/>
+      <w:lvlText w:val="o"/>
+      <w:lvlJc w:val="left"/>
+      <w:pPr>
+        <w:ind w:left="1440" w:hanging="360"/>
+      </w:pPr>
+      <w:rPr>
+        <w:rFonts w:ascii="Courier New" w:hAnsi="Courier New" w:cs="Courier New" w:hint="default"/>
+      </w:rPr>
+    </w:lvl>
+    <w:lvl w:ilvl="2" w:tplc="20000005" w:tentative="1">
+      <w:start w:val="1"/>
+      <w:numFmt w:val="bullet"/>
+      <w:lvlText w:val=""/>
+      <w:lvlJc w:val="left"/>
+      <w:pPr>
+        <w:ind w:left="2160" w:hanging="360"/>
+      </w:pPr>
+      <w:rPr>
+        <w:rFonts w:ascii="Wingdings" w:hAnsi="Wingdings" w:hint="default"/>
+      </w:rPr>
+    </w:lvl>
+    <w:lvl w:ilvl="3" w:tplc="20000001" w:tentative="1">
+      <w:start w:val="1"/>
+      <w:numFmt w:val="bullet"/>
+      <w:lvlText w:val=""/>
+      <w:lvlJc w:val="left"/>
+      <w:pPr>
+        <w:ind w:left="2880" w:hanging="360"/>
+      </w:pPr>
+      <w:rPr>
+        <w:rFonts w:ascii="Symbol" w:hAnsi="Symbol" w:hint="default"/>
+      </w:rPr>
+    </w:lvl>
+    <w:lvl w:ilvl="4" w:tplc="20000003" w:tentative="1">
+      <w:start w:val="1"/>
+      <w:numFmt w:val="bullet"/>
+      <w:lvlText w:val="o"/>
+      <w:lvlJc w:val="left"/>
+      <w:pPr>
+        <w:ind w:left="3600" w:hanging="360"/>
+      </w:pPr>
+      <w:rPr>
+        <w:rFonts w:ascii="Courier New" w:hAnsi="Courier New" w:cs="Courier New" w:hint="default"/>
+      </w:rPr>
+    </w:lvl>
+    <w:lvl w:ilvl="5" w:tplc="20000005" w:tentative="1">
+      <w:start w:val="1"/>
+      <w:numFmt w:val="bullet"/>
+      <w:lvlText w:val=""/>
+      <w:lvlJc w:val="left"/>
+      <w:pPr>
+        <w:ind w:left="4320" w:hanging="360"/>
+      </w:pPr>
+      <w:rPr>
+        <w:rFonts w:ascii="Wingdings" w:hAnsi="Wingdings" w:hint="default"/>
+      </w:rPr>
+    </w:lvl>
+    <w:lvl w:ilvl="6" w:tplc="20000001" w:tentative="1">
+      <w:start w:val="1"/>
+      <w:numFmt w:val="bullet"/>
+      <w:lvlText w:val=""/>
+      <w:lvlJc w:val="left"/>
+      <w:pPr>
+        <w:ind w:left="5040" w:hanging="360"/>
+      </w:pPr>
+      <w:rPr>
+        <w:rFonts w:ascii="Symbol" w:hAnsi="Symbol" w:hint="default"/>
+      </w:rPr>
+    </w:lvl>
+    <w:lvl w:ilvl="7" w:tplc="20000003" w:tentative="1">
+      <w:start w:val="1"/>
+      <w:numFmt w:val="bullet"/>
+      <w:lvlText w:val="o"/>
+      <w:lvlJc w:val="left"/>
+      <w:pPr>
+        <w:ind w:left="5760" w:hanging="360"/>
+      </w:pPr>
+      <w:rPr>
+        <w:rFonts w:ascii="Courier New" w:hAnsi="Courier New" w:cs="Courier New" w:hint="default"/>
+      </w:rPr>
+    </w:lvl>
+    <w:lvl w:ilvl="8" w:tplc="20000005" w:tentative="1">
+      <w:start w:val="1"/>
+      <w:numFmt w:val="bullet"/>
+      <w:lvlText w:val=""/>
+      <w:lvlJc w:val="left"/>
+      <w:pPr>
+        <w:ind w:left="6480" w:hanging="360"/>
+      </w:pPr>
+      <w:rPr>
+        <w:rFonts w:ascii="Wingdings" w:hAnsi="Wingdings" w:hint="default"/>
+      </w:rPr>
+    </w:lvl>
+  </w:abstractNum>
+  <w:abstractNum w:abstractNumId="4" w15:restartNumberingAfterBreak="0">
     <w:nsid w:val="5BA16D82"/>
     <w:multiLevelType w:val="hybridMultilevel"/>
     <w:tmpl w:val="FA58C5C8"/>
@@ -1011,10 +1129,13 @@
     <w:abstractNumId w:val="0"/>
   </w:num>
   <w:num w:numId="3" w16cid:durableId="124781773">
-    <w:abstractNumId w:val="3"/>
+    <w:abstractNumId w:val="4"/>
   </w:num>
   <w:num w:numId="4" w16cid:durableId="1491099534">
     <w:abstractNumId w:val="1"/>
+  </w:num>
+  <w:num w:numId="5" w16cid:durableId="437916402">
+    <w:abstractNumId w:val="3"/>
   </w:num>
 </w:numbering>
 </file>

</xml_diff>